<commit_message>
Updated PDF and link
</commit_message>
<xml_diff>
--- a/Link to presentation.docx
+++ b/Link to presentation.docx
@@ -14,7 +14,7 @@
           <w:rPr>
             <w:rStyle w:val="Hyperlink"/>
           </w:rPr>
-          <w:t>htt</w:t>
+          <w:t>https://drive.google.com/file/d/0</w:t>
         </w:r>
         <w:bookmarkStart w:id="0" w:name="_GoBack"/>
         <w:bookmarkEnd w:id="0"/>
@@ -22,19 +22,19 @@
           <w:rPr>
             <w:rStyle w:val="Hyperlink"/>
           </w:rPr>
-          <w:t>ps://drive.google.co</w:t>
+          <w:t>Bz-</w:t>
         </w:r>
         <w:r>
           <w:rPr>
             <w:rStyle w:val="Hyperlink"/>
           </w:rPr>
-          <w:t>m</w:t>
+          <w:t>l</w:t>
         </w:r>
         <w:r>
           <w:rPr>
             <w:rStyle w:val="Hyperlink"/>
           </w:rPr>
-          <w:t>/a/rmit.edu.au/file/d/0B4Tx12f6T_RHc1lQTC1zWUNWZXM/view?usp=sharing</w:t>
+          <w:t>fjVjKwzIYjZLc08zb3RmX2M/view?usp=sharing</w:t>
         </w:r>
       </w:hyperlink>
     </w:p>

</xml_diff>